<commit_message>
Last Edu's feedback incorporated
</commit_message>
<xml_diff>
--- a/doc/Cover letter Espinosa del Alba et al..docx
+++ b/doc/Cover letter Espinosa del Alba et al..docx
@@ -1,6 +1,6 @@
 
 <file path=word/document.xml><?xml version="1.0" encoding="utf-8"?>
-<w:document xmlns:wpc="http://schemas.microsoft.com/office/word/2010/wordprocessingCanvas" xmlns:cx="http://schemas.microsoft.com/office/drawing/2014/chartex" xmlns:cx1="http://schemas.microsoft.com/office/drawing/2015/9/8/chartex" xmlns:cx2="http://schemas.microsoft.com/office/drawing/2015/10/21/chartex" xmlns:cx3="http://schemas.microsoft.com/office/drawing/2016/5/9/chartex" xmlns:cx4="http://schemas.microsoft.com/office/drawing/2016/5/10/chartex" xmlns:cx5="http://schemas.microsoft.com/office/drawing/2016/5/11/chartex" xmlns:cx6="http://schemas.microsoft.com/office/drawing/2016/5/12/chartex" xmlns:cx7="http://schemas.microsoft.com/office/drawing/2016/5/13/chartex" xmlns:cx8="http://schemas.microsoft.com/office/drawing/2016/5/14/chartex" xmlns:mc="http://schemas.openxmlformats.org/markup-compatibility/2006" xmlns:aink="http://schemas.microsoft.com/office/drawing/2016/ink" xmlns:am3d="http://schemas.microsoft.com/office/drawing/2017/model3d" xmlns:o="urn:schemas-microsoft-com:office:office" xmlns:oel="http://schemas.microsoft.com/office/2019/extlst" xmlns:r="http://schemas.openxmlformats.org/officeDocument/2006/relationships" xmlns:m="http://schemas.openxmlformats.org/officeDocument/2006/math" xmlns:v="urn:schemas-microsoft-com:vml" xmlns:wp14="http://schemas.microsoft.com/office/word/2010/wordprocessingDrawing" xmlns:wp="http://schemas.openxmlformats.org/drawingml/2006/wordprocessingDrawing" xmlns:w10="urn:schemas-microsoft-com:office:word" xmlns:w="http://schemas.openxmlformats.org/wordprocessingml/2006/main" xmlns:w14="http://schemas.microsoft.com/office/word/2010/wordml" xmlns:w15="http://schemas.microsoft.com/office/word/2012/wordml" xmlns:w16cex="http://schemas.microsoft.com/office/word/2018/wordml/cex" xmlns:w16cid="http://schemas.microsoft.com/office/word/2016/wordml/cid" xmlns:w16="http://schemas.microsoft.com/office/word/2018/wordml" xmlns:w16sdtdh="http://schemas.microsoft.com/office/word/2020/wordml/sdtdatahash" xmlns:w16se="http://schemas.microsoft.com/office/word/2015/wordml/symex" xmlns:wpg="http://schemas.microsoft.com/office/word/2010/wordprocessingGroup" xmlns:wpi="http://schemas.microsoft.com/office/word/2010/wordprocessingInk" xmlns:wne="http://schemas.microsoft.com/office/word/2006/wordml" xmlns:wps="http://schemas.microsoft.com/office/word/2010/wordprocessingShape" mc:Ignorable="w14 w15 w16se w16cid w16 w16cex w16sdtdh wp14">
+<w:document xmlns:wpc="http://schemas.microsoft.com/office/word/2010/wordprocessingCanvas" xmlns:mc="http://schemas.openxmlformats.org/markup-compatibility/2006" xmlns:o="urn:schemas-microsoft-com:office:office" xmlns:r="http://schemas.openxmlformats.org/officeDocument/2006/relationships" xmlns:m="http://schemas.openxmlformats.org/officeDocument/2006/math" xmlns:v="urn:schemas-microsoft-com:vml" xmlns:wp14="http://schemas.microsoft.com/office/word/2010/wordprocessingDrawing" xmlns:wp="http://schemas.openxmlformats.org/drawingml/2006/wordprocessingDrawing" xmlns:w10="urn:schemas-microsoft-com:office:word" xmlns:w="http://schemas.openxmlformats.org/wordprocessingml/2006/main" xmlns:w14="http://schemas.microsoft.com/office/word/2010/wordml" xmlns:w15="http://schemas.microsoft.com/office/word/2012/wordml" xmlns:wpg="http://schemas.microsoft.com/office/word/2010/wordprocessingGroup" xmlns:wpi="http://schemas.microsoft.com/office/word/2010/wordprocessingInk" xmlns:wne="http://schemas.microsoft.com/office/word/2006/wordml" xmlns:wps="http://schemas.microsoft.com/office/word/2010/wordprocessingShape" mc:Ignorable="w14 w15 wp14">
   <w:body>
     <w:p>
       <w:pPr>
@@ -106,21 +106,7 @@
         <w:rPr>
           <w:lang w:val="es-ES"/>
         </w:rPr>
-        <w:t xml:space="preserve"> </w:t>
-      </w:r>
-      <w:proofErr w:type="spellStart"/>
-      <w:r>
-        <w:rPr>
-          <w:lang w:val="es-ES"/>
-        </w:rPr>
-        <w:t>of</w:t>
-      </w:r>
-      <w:proofErr w:type="spellEnd"/>
-      <w:r>
-        <w:rPr>
-          <w:lang w:val="es-ES"/>
-        </w:rPr>
-        <w:t xml:space="preserve"> Oviedo-</w:t>
+        <w:t xml:space="preserve"> of Oviedo-</w:t>
       </w:r>
       <w:r>
         <w:rPr>
@@ -190,34 +176,12 @@
         </w:rPr>
         <w:t xml:space="preserve"> March </w:t>
       </w:r>
-      <w:del w:id="0" w:author="EDUARDO FERNANDEZ PASCUAL" w:date="2024-03-21T16:47:00Z">
-        <w:r>
-          <w:rPr>
-            <w:lang w:val="en-US"/>
-          </w:rPr>
-          <w:delText>2014</w:delText>
-        </w:r>
-      </w:del>
-      <w:ins w:id="1" w:author="EDUARDO FERNANDEZ PASCUAL" w:date="2024-03-21T16:47:00Z">
-        <w:r>
-          <w:rPr>
-            <w:lang w:val="en-US"/>
-          </w:rPr>
-          <w:t>20</w:t>
-        </w:r>
-        <w:r>
-          <w:rPr>
-            <w:lang w:val="en-US"/>
-          </w:rPr>
-          <w:t>2</w:t>
-        </w:r>
-        <w:r>
-          <w:rPr>
-            <w:lang w:val="en-US"/>
-          </w:rPr>
-          <w:t>4</w:t>
-        </w:r>
-      </w:ins>
+      <w:r>
+        <w:rPr>
+          <w:lang w:val="en-US"/>
+        </w:rPr>
+        <w:t>2024</w:t>
+      </w:r>
     </w:p>
     <w:p>
       <w:pPr>
@@ -260,6 +224,8 @@
         </w:rPr>
         <w:t xml:space="preserve"> of the editorial bord</w:t>
       </w:r>
+      <w:bookmarkStart w:id="0" w:name="_GoBack"/>
+      <w:bookmarkEnd w:id="0"/>
     </w:p>
     <w:p>
       <w:pPr>
@@ -802,7 +768,7 @@
           <w:lang w:val="en-GB"/>
         </w:rPr>
       </w:pPr>
-      <w:commentRangeStart w:id="2"/>
+      <w:commentRangeStart w:id="1"/>
       <w:r>
         <w:rPr>
           <w:rFonts w:cstheme="minorHAnsi"/>
@@ -839,14 +805,25 @@
         </w:rPr>
         <w:t xml:space="preserve">manuscript </w:t>
       </w:r>
-      <w:r>
-        <w:rPr>
-          <w:rFonts w:cstheme="minorHAnsi"/>
-          <w:sz w:val="24"/>
-          <w:szCs w:val="24"/>
-          <w:lang w:val="en-GB"/>
-        </w:rPr>
-        <w:t xml:space="preserve">entitled: </w:t>
+      <w:proofErr w:type="gramStart"/>
+      <w:r>
+        <w:rPr>
+          <w:rFonts w:cstheme="minorHAnsi"/>
+          <w:sz w:val="24"/>
+          <w:szCs w:val="24"/>
+          <w:lang w:val="en-GB"/>
+        </w:rPr>
+        <w:t>entitled:</w:t>
+      </w:r>
+      <w:proofErr w:type="gramEnd"/>
+      <w:r>
+        <w:rPr>
+          <w:rFonts w:cstheme="minorHAnsi"/>
+          <w:sz w:val="24"/>
+          <w:szCs w:val="24"/>
+          <w:lang w:val="en-GB"/>
+        </w:rPr>
+        <w:t xml:space="preserve"> </w:t>
       </w:r>
       <w:r>
         <w:rPr>
@@ -967,35 +944,15 @@
         </w:rPr>
         <w:t xml:space="preserve"> </w:t>
       </w:r>
-      <w:commentRangeStart w:id="3"/>
-      <w:r>
-        <w:rPr>
-          <w:rFonts w:cstheme="minorHAnsi"/>
-          <w:sz w:val="24"/>
-          <w:szCs w:val="24"/>
-          <w:lang w:val="en-GB"/>
-        </w:rPr>
-        <w:t>by Clara Espinosa del Alba, Diana Cruz Tejada, Borja Jiménez-</w:t>
-      </w:r>
-      <w:proofErr w:type="gramStart"/>
-      <w:r>
-        <w:rPr>
-          <w:rFonts w:cstheme="minorHAnsi"/>
-          <w:sz w:val="24"/>
-          <w:szCs w:val="24"/>
-          <w:lang w:val="en-GB"/>
-        </w:rPr>
-        <w:t>Alfaro</w:t>
-      </w:r>
-      <w:proofErr w:type="gramEnd"/>
-      <w:r>
-        <w:rPr>
-          <w:rFonts w:cstheme="minorHAnsi"/>
-          <w:sz w:val="24"/>
-          <w:szCs w:val="24"/>
-          <w:lang w:val="en-GB"/>
-        </w:rPr>
-        <w:t xml:space="preserve"> and </w:t>
+      <w:commentRangeStart w:id="2"/>
+      <w:r>
+        <w:rPr>
+          <w:rFonts w:cstheme="minorHAnsi"/>
+          <w:sz w:val="24"/>
+          <w:szCs w:val="24"/>
+          <w:lang w:val="en-GB"/>
+        </w:rPr>
+        <w:t xml:space="preserve">by Clara Espinosa del Alba, Diana Cruz Tejada, Borja Jiménez-Alfaro and </w:t>
       </w:r>
       <w:r>
         <w:rPr>
@@ -1024,12 +981,12 @@
         </w:rPr>
         <w:t xml:space="preserve">Pascual, </w:t>
       </w:r>
-      <w:commentRangeEnd w:id="3"/>
+      <w:commentRangeEnd w:id="2"/>
       <w:r>
         <w:rPr>
           <w:rStyle w:val="Refdecomentario"/>
         </w:rPr>
-        <w:commentReference w:id="3"/>
+        <w:commentReference w:id="2"/>
       </w:r>
       <w:r>
         <w:rPr>
@@ -1049,7 +1006,7 @@
         </w:rPr>
         <w:t>for publication as</w:t>
       </w:r>
-      <w:ins w:id="4" w:author="EDUARDO FERNANDEZ PASCUAL" w:date="2024-03-21T16:48:00Z">
+      <w:ins w:id="3" w:author="EDUARDO FERNANDEZ PASCUAL" w:date="2024-03-21T16:48:00Z">
         <w:r>
           <w:rPr>
             <w:rFonts w:cstheme="minorHAnsi"/>
@@ -1233,7 +1190,7 @@
           <w:szCs w:val="24"/>
           <w:lang w:val="en-GB"/>
         </w:rPr>
-        <w:t xml:space="preserve"> (</w:t>
+        <w:t xml:space="preserve"> (REF</w:t>
       </w:r>
       <w:proofErr w:type="gramStart"/>
       <w:r>
@@ -1243,7 +1200,7 @@
           <w:szCs w:val="24"/>
           <w:lang w:val="en-GB"/>
         </w:rPr>
-        <w:t>REF?,</w:t>
+        <w:t>?,</w:t>
       </w:r>
       <w:proofErr w:type="gramEnd"/>
       <w:r>
@@ -1325,7 +1282,7 @@
           <w:szCs w:val="24"/>
           <w:lang w:val="en-GB"/>
         </w:rPr>
-        <w:t xml:space="preserve"> (</w:t>
+        <w:t xml:space="preserve"> (REF</w:t>
       </w:r>
       <w:proofErr w:type="gramStart"/>
       <w:r>
@@ -1335,7 +1292,7 @@
           <w:szCs w:val="24"/>
           <w:lang w:val="en-GB"/>
         </w:rPr>
-        <w:t>REF?,</w:t>
+        <w:t>?,</w:t>
       </w:r>
       <w:proofErr w:type="gramEnd"/>
       <w:r>
@@ -1655,12 +1612,12 @@
         </w:rPr>
         <w:t>Our manuscript has not been published, nor is it currently under consideration for publication, elsewhere. We would also like to clarify that all sources of funding have been acknowledged and that no ethical approvals were required for this research.</w:t>
       </w:r>
-      <w:commentRangeEnd w:id="2"/>
+      <w:commentRangeEnd w:id="1"/>
       <w:r>
         <w:rPr>
           <w:rStyle w:val="Refdecomentario"/>
         </w:rPr>
-        <w:commentReference w:id="2"/>
+        <w:commentReference w:id="1"/>
       </w:r>
     </w:p>
     <w:p>
@@ -1777,8 +1734,8 @@
 </file>
 
 <file path=word/comments.xml><?xml version="1.0" encoding="utf-8"?>
-<w:comments xmlns:wpc="http://schemas.microsoft.com/office/word/2010/wordprocessingCanvas" xmlns:cx="http://schemas.microsoft.com/office/drawing/2014/chartex" xmlns:cx1="http://schemas.microsoft.com/office/drawing/2015/9/8/chartex" xmlns:cx2="http://schemas.microsoft.com/office/drawing/2015/10/21/chartex" xmlns:cx3="http://schemas.microsoft.com/office/drawing/2016/5/9/chartex" xmlns:cx4="http://schemas.microsoft.com/office/drawing/2016/5/10/chartex" xmlns:cx5="http://schemas.microsoft.com/office/drawing/2016/5/11/chartex" xmlns:cx6="http://schemas.microsoft.com/office/drawing/2016/5/12/chartex" xmlns:cx7="http://schemas.microsoft.com/office/drawing/2016/5/13/chartex" xmlns:cx8="http://schemas.microsoft.com/office/drawing/2016/5/14/chartex" xmlns:mc="http://schemas.openxmlformats.org/markup-compatibility/2006" xmlns:aink="http://schemas.microsoft.com/office/drawing/2016/ink" xmlns:am3d="http://schemas.microsoft.com/office/drawing/2017/model3d" xmlns:o="urn:schemas-microsoft-com:office:office" xmlns:oel="http://schemas.microsoft.com/office/2019/extlst" xmlns:r="http://schemas.openxmlformats.org/officeDocument/2006/relationships" xmlns:m="http://schemas.openxmlformats.org/officeDocument/2006/math" xmlns:v="urn:schemas-microsoft-com:vml" xmlns:wp14="http://schemas.microsoft.com/office/word/2010/wordprocessingDrawing" xmlns:wp="http://schemas.openxmlformats.org/drawingml/2006/wordprocessingDrawing" xmlns:w10="urn:schemas-microsoft-com:office:word" xmlns:w="http://schemas.openxmlformats.org/wordprocessingml/2006/main" xmlns:w14="http://schemas.microsoft.com/office/word/2010/wordml" xmlns:w15="http://schemas.microsoft.com/office/word/2012/wordml" xmlns:w16cex="http://schemas.microsoft.com/office/word/2018/wordml/cex" xmlns:w16cid="http://schemas.microsoft.com/office/word/2016/wordml/cid" xmlns:w16="http://schemas.microsoft.com/office/word/2018/wordml" xmlns:w16sdtdh="http://schemas.microsoft.com/office/word/2020/wordml/sdtdatahash" xmlns:w16se="http://schemas.microsoft.com/office/word/2015/wordml/symex" xmlns:wpg="http://schemas.microsoft.com/office/word/2010/wordprocessingGroup" xmlns:wpi="http://schemas.microsoft.com/office/word/2010/wordprocessingInk" xmlns:wne="http://schemas.microsoft.com/office/word/2006/wordml" xmlns:wps="http://schemas.microsoft.com/office/word/2010/wordprocessingShape" mc:Ignorable="w14 w15 w16se w16cid w16 w16cex w16sdtdh wp14">
-  <w:comment w:id="3" w:author="CLARA ESPINOSA DEL ALBA" w:date="2024-03-11T15:22:00Z" w:initials="CEDA">
+<w:comments xmlns:wpc="http://schemas.microsoft.com/office/word/2010/wordprocessingCanvas" xmlns:mc="http://schemas.openxmlformats.org/markup-compatibility/2006" xmlns:o="urn:schemas-microsoft-com:office:office" xmlns:r="http://schemas.openxmlformats.org/officeDocument/2006/relationships" xmlns:m="http://schemas.openxmlformats.org/officeDocument/2006/math" xmlns:v="urn:schemas-microsoft-com:vml" xmlns:wp14="http://schemas.microsoft.com/office/word/2010/wordprocessingDrawing" xmlns:wp="http://schemas.openxmlformats.org/drawingml/2006/wordprocessingDrawing" xmlns:w10="urn:schemas-microsoft-com:office:word" xmlns:w="http://schemas.openxmlformats.org/wordprocessingml/2006/main" xmlns:w14="http://schemas.microsoft.com/office/word/2010/wordml" xmlns:w15="http://schemas.microsoft.com/office/word/2012/wordml" xmlns:wpg="http://schemas.microsoft.com/office/word/2010/wordprocessingGroup" xmlns:wpi="http://schemas.microsoft.com/office/word/2010/wordprocessingInk" xmlns:wne="http://schemas.microsoft.com/office/word/2006/wordml" xmlns:wps="http://schemas.microsoft.com/office/word/2010/wordprocessingShape" mc:Ignorable="w14 w15 wp14">
+  <w:comment w:id="2" w:author="CLARA ESPINOSA DEL ALBA" w:date="2024-03-11T15:22:00Z" w:initials="CEDA">
     <w:p>
       <w:pPr>
         <w:pStyle w:val="Textocomentario"/>
@@ -1794,7 +1751,7 @@
       </w:r>
     </w:p>
   </w:comment>
-  <w:comment w:id="2" w:author="EDUARDO FERNANDEZ PASCUAL" w:date="2024-03-21T17:02:00Z" w:initials="EF">
+  <w:comment w:id="1" w:author="EDUARDO FERNANDEZ PASCUAL" w:date="2024-03-21T17:02:00Z" w:initials="EF">
     <w:p>
       <w:pPr>
         <w:pStyle w:val="Textocomentario"/>
@@ -1814,7 +1771,7 @@
 </file>
 
 <file path=word/commentsExtended.xml><?xml version="1.0" encoding="utf-8"?>
-<w15:commentsEx xmlns:wpc="http://schemas.microsoft.com/office/word/2010/wordprocessingCanvas" xmlns:cx="http://schemas.microsoft.com/office/drawing/2014/chartex" xmlns:cx1="http://schemas.microsoft.com/office/drawing/2015/9/8/chartex" xmlns:cx2="http://schemas.microsoft.com/office/drawing/2015/10/21/chartex" xmlns:cx3="http://schemas.microsoft.com/office/drawing/2016/5/9/chartex" xmlns:cx4="http://schemas.microsoft.com/office/drawing/2016/5/10/chartex" xmlns:cx5="http://schemas.microsoft.com/office/drawing/2016/5/11/chartex" xmlns:cx6="http://schemas.microsoft.com/office/drawing/2016/5/12/chartex" xmlns:cx7="http://schemas.microsoft.com/office/drawing/2016/5/13/chartex" xmlns:cx8="http://schemas.microsoft.com/office/drawing/2016/5/14/chartex" xmlns:mc="http://schemas.openxmlformats.org/markup-compatibility/2006" xmlns:aink="http://schemas.microsoft.com/office/drawing/2016/ink" xmlns:am3d="http://schemas.microsoft.com/office/drawing/2017/model3d" xmlns:o="urn:schemas-microsoft-com:office:office" xmlns:oel="http://schemas.microsoft.com/office/2019/extlst" xmlns:r="http://schemas.openxmlformats.org/officeDocument/2006/relationships" xmlns:m="http://schemas.openxmlformats.org/officeDocument/2006/math" xmlns:v="urn:schemas-microsoft-com:vml" xmlns:wp14="http://schemas.microsoft.com/office/word/2010/wordprocessingDrawing" xmlns:wp="http://schemas.openxmlformats.org/drawingml/2006/wordprocessingDrawing" xmlns:w10="urn:schemas-microsoft-com:office:word" xmlns:w="http://schemas.openxmlformats.org/wordprocessingml/2006/main" xmlns:w14="http://schemas.microsoft.com/office/word/2010/wordml" xmlns:w15="http://schemas.microsoft.com/office/word/2012/wordml" xmlns:w16cex="http://schemas.microsoft.com/office/word/2018/wordml/cex" xmlns:w16cid="http://schemas.microsoft.com/office/word/2016/wordml/cid" xmlns:w16="http://schemas.microsoft.com/office/word/2018/wordml" xmlns:w16sdtdh="http://schemas.microsoft.com/office/word/2020/wordml/sdtdatahash" xmlns:w16se="http://schemas.microsoft.com/office/word/2015/wordml/symex" xmlns:wpg="http://schemas.microsoft.com/office/word/2010/wordprocessingGroup" xmlns:wpi="http://schemas.microsoft.com/office/word/2010/wordprocessingInk" xmlns:wne="http://schemas.microsoft.com/office/word/2006/wordml" xmlns:wps="http://schemas.microsoft.com/office/word/2010/wordprocessingShape" mc:Ignorable="w14 w15 w16se w16cid w16 w16cex w16sdtdh wp14">
+<w15:commentsEx xmlns:wpc="http://schemas.microsoft.com/office/word/2010/wordprocessingCanvas" xmlns:mc="http://schemas.openxmlformats.org/markup-compatibility/2006" xmlns:o="urn:schemas-microsoft-com:office:office" xmlns:r="http://schemas.openxmlformats.org/officeDocument/2006/relationships" xmlns:m="http://schemas.openxmlformats.org/officeDocument/2006/math" xmlns:v="urn:schemas-microsoft-com:vml" xmlns:wp14="http://schemas.microsoft.com/office/word/2010/wordprocessingDrawing" xmlns:wp="http://schemas.openxmlformats.org/drawingml/2006/wordprocessingDrawing" xmlns:w10="urn:schemas-microsoft-com:office:word" xmlns:w="http://schemas.openxmlformats.org/wordprocessingml/2006/main" xmlns:w14="http://schemas.microsoft.com/office/word/2010/wordml" xmlns:w15="http://schemas.microsoft.com/office/word/2012/wordml" xmlns:wpg="http://schemas.microsoft.com/office/word/2010/wordprocessingGroup" xmlns:wpi="http://schemas.microsoft.com/office/word/2010/wordprocessingInk" xmlns:wne="http://schemas.microsoft.com/office/word/2006/wordml" xmlns:wps="http://schemas.microsoft.com/office/word/2010/wordprocessingShape" mc:Ignorable="w14 w15 wp14">
   <w15:commentEx w15:paraId="78AF4EAD" w15:done="0"/>
   <w15:commentEx w15:paraId="432C5580" w15:done="0"/>
 </w15:commentsEx>
@@ -1835,18 +1792,18 @@
 </file>
 
 <file path=word/people.xml><?xml version="1.0" encoding="utf-8"?>
-<w15:people xmlns:wpc="http://schemas.microsoft.com/office/word/2010/wordprocessingCanvas" xmlns:cx="http://schemas.microsoft.com/office/drawing/2014/chartex" xmlns:cx1="http://schemas.microsoft.com/office/drawing/2015/9/8/chartex" xmlns:cx2="http://schemas.microsoft.com/office/drawing/2015/10/21/chartex" xmlns:cx3="http://schemas.microsoft.com/office/drawing/2016/5/9/chartex" xmlns:cx4="http://schemas.microsoft.com/office/drawing/2016/5/10/chartex" xmlns:cx5="http://schemas.microsoft.com/office/drawing/2016/5/11/chartex" xmlns:cx6="http://schemas.microsoft.com/office/drawing/2016/5/12/chartex" xmlns:cx7="http://schemas.microsoft.com/office/drawing/2016/5/13/chartex" xmlns:cx8="http://schemas.microsoft.com/office/drawing/2016/5/14/chartex" xmlns:mc="http://schemas.openxmlformats.org/markup-compatibility/2006" xmlns:aink="http://schemas.microsoft.com/office/drawing/2016/ink" xmlns:am3d="http://schemas.microsoft.com/office/drawing/2017/model3d" xmlns:o="urn:schemas-microsoft-com:office:office" xmlns:oel="http://schemas.microsoft.com/office/2019/extlst" xmlns:r="http://schemas.openxmlformats.org/officeDocument/2006/relationships" xmlns:m="http://schemas.openxmlformats.org/officeDocument/2006/math" xmlns:v="urn:schemas-microsoft-com:vml" xmlns:wp14="http://schemas.microsoft.com/office/word/2010/wordprocessingDrawing" xmlns:wp="http://schemas.openxmlformats.org/drawingml/2006/wordprocessingDrawing" xmlns:w10="urn:schemas-microsoft-com:office:word" xmlns:w="http://schemas.openxmlformats.org/wordprocessingml/2006/main" xmlns:w14="http://schemas.microsoft.com/office/word/2010/wordml" xmlns:w15="http://schemas.microsoft.com/office/word/2012/wordml" xmlns:w16cex="http://schemas.microsoft.com/office/word/2018/wordml/cex" xmlns:w16cid="http://schemas.microsoft.com/office/word/2016/wordml/cid" xmlns:w16="http://schemas.microsoft.com/office/word/2018/wordml" xmlns:w16sdtdh="http://schemas.microsoft.com/office/word/2020/wordml/sdtdatahash" xmlns:w16se="http://schemas.microsoft.com/office/word/2015/wordml/symex" xmlns:wpg="http://schemas.microsoft.com/office/word/2010/wordprocessingGroup" xmlns:wpi="http://schemas.microsoft.com/office/word/2010/wordprocessingInk" xmlns:wne="http://schemas.microsoft.com/office/word/2006/wordml" xmlns:wps="http://schemas.microsoft.com/office/word/2010/wordprocessingShape" mc:Ignorable="w14 w15 w16se w16cid w16 w16cex w16sdtdh wp14">
+<w15:people xmlns:wpc="http://schemas.microsoft.com/office/word/2010/wordprocessingCanvas" xmlns:mc="http://schemas.openxmlformats.org/markup-compatibility/2006" xmlns:o="urn:schemas-microsoft-com:office:office" xmlns:r="http://schemas.openxmlformats.org/officeDocument/2006/relationships" xmlns:m="http://schemas.openxmlformats.org/officeDocument/2006/math" xmlns:v="urn:schemas-microsoft-com:vml" xmlns:wp14="http://schemas.microsoft.com/office/word/2010/wordprocessingDrawing" xmlns:wp="http://schemas.openxmlformats.org/drawingml/2006/wordprocessingDrawing" xmlns:w10="urn:schemas-microsoft-com:office:word" xmlns:w="http://schemas.openxmlformats.org/wordprocessingml/2006/main" xmlns:w14="http://schemas.microsoft.com/office/word/2010/wordml" xmlns:w15="http://schemas.microsoft.com/office/word/2012/wordml" xmlns:wpg="http://schemas.microsoft.com/office/word/2010/wordprocessingGroup" xmlns:wpi="http://schemas.microsoft.com/office/word/2010/wordprocessingInk" xmlns:wne="http://schemas.microsoft.com/office/word/2006/wordml" xmlns:wps="http://schemas.microsoft.com/office/word/2010/wordprocessingShape" mc:Ignorable="w14 w15 wp14">
+  <w15:person w15:author="CLARA ESPINOSA DEL ALBA">
+    <w15:presenceInfo w15:providerId="AD" w15:userId="S::espinosaclara@uniovi.es::56b0cbcd-66e9-4a2a-97b1-2aadcbcf6318"/>
+  </w15:person>
   <w15:person w15:author="EDUARDO FERNANDEZ PASCUAL">
     <w15:presenceInfo w15:providerId="AD" w15:userId="S::fernandezpeduardo@uniovi.es::0e8328ed-56ff-4d0a-9c6e-ed6996099a11"/>
-  </w15:person>
-  <w15:person w15:author="CLARA ESPINOSA DEL ALBA">
-    <w15:presenceInfo w15:providerId="AD" w15:userId="S::espinosaclara@uniovi.es::56b0cbcd-66e9-4a2a-97b1-2aadcbcf6318"/>
   </w15:person>
 </w15:people>
 </file>
 
 <file path=word/styles.xml><?xml version="1.0" encoding="utf-8"?>
-<w:styles xmlns:mc="http://schemas.openxmlformats.org/markup-compatibility/2006" xmlns:r="http://schemas.openxmlformats.org/officeDocument/2006/relationships" xmlns:w="http://schemas.openxmlformats.org/wordprocessingml/2006/main" xmlns:w14="http://schemas.microsoft.com/office/word/2010/wordml" xmlns:w15="http://schemas.microsoft.com/office/word/2012/wordml" xmlns:w16cex="http://schemas.microsoft.com/office/word/2018/wordml/cex" xmlns:w16cid="http://schemas.microsoft.com/office/word/2016/wordml/cid" xmlns:w16="http://schemas.microsoft.com/office/word/2018/wordml" xmlns:w16sdtdh="http://schemas.microsoft.com/office/word/2020/wordml/sdtdatahash" xmlns:w16se="http://schemas.microsoft.com/office/word/2015/wordml/symex" mc:Ignorable="w14 w15 w16se w16cid w16 w16cex w16sdtdh">
+<w:styles xmlns:mc="http://schemas.openxmlformats.org/markup-compatibility/2006" xmlns:r="http://schemas.openxmlformats.org/officeDocument/2006/relationships" xmlns:w="http://schemas.openxmlformats.org/wordprocessingml/2006/main" xmlns:w14="http://schemas.microsoft.com/office/word/2010/wordml" xmlns:w15="http://schemas.microsoft.com/office/word/2012/wordml" mc:Ignorable="w14 w15">
   <w:docDefaults>
     <w:rPrDefault>
       <w:rPr>
@@ -1862,7 +1819,7 @@
       </w:pPr>
     </w:pPrDefault>
   </w:docDefaults>
-  <w:latentStyles w:defLockedState="0" w:defUIPriority="99" w:defSemiHidden="0" w:defUnhideWhenUsed="0" w:defQFormat="0" w:count="376">
+  <w:latentStyles w:defLockedState="0" w:defUIPriority="99" w:defSemiHidden="0" w:defUnhideWhenUsed="0" w:defQFormat="0" w:count="371">
     <w:lsdException w:name="Normal" w:uiPriority="0" w:qFormat="1"/>
     <w:lsdException w:name="heading 1" w:uiPriority="9" w:qFormat="1"/>
     <w:lsdException w:name="heading 2" w:semiHidden="1" w:uiPriority="9" w:unhideWhenUsed="1" w:qFormat="1"/>
@@ -2234,11 +2191,6 @@
     <w:lsdException w:name="List Table 5 Dark Accent 6" w:uiPriority="50"/>
     <w:lsdException w:name="List Table 6 Colorful Accent 6" w:uiPriority="51"/>
     <w:lsdException w:name="List Table 7 Colorful Accent 6" w:uiPriority="52"/>
-    <w:lsdException w:name="Mention" w:semiHidden="1" w:unhideWhenUsed="1"/>
-    <w:lsdException w:name="Smart Hyperlink" w:semiHidden="1" w:unhideWhenUsed="1"/>
-    <w:lsdException w:name="Hashtag" w:semiHidden="1" w:unhideWhenUsed="1"/>
-    <w:lsdException w:name="Unresolved Mention" w:semiHidden="1" w:unhideWhenUsed="1"/>
-    <w:lsdException w:name="Smart Link" w:semiHidden="1" w:unhideWhenUsed="1"/>
   </w:latentStyles>
   <w:style w:type="paragraph" w:default="1" w:styleId="Normal">
     <w:name w:val="Normal"/>
@@ -2355,7 +2307,7 @@
       <w:spacing w:after="0" w:line="240" w:lineRule="auto"/>
     </w:pPr>
   </w:style>
-  <w:style w:type="character" w:styleId="Mencinsinresolver">
+  <w:style w:type="character" w:customStyle="1" w:styleId="UnresolvedMention">
     <w:name w:val="Unresolved Mention"/>
     <w:basedOn w:val="Fuentedeprrafopredeter"/>
     <w:uiPriority w:val="99"/>

</xml_diff>